<commit_message>
add different model specs
</commit_message>
<xml_diff>
--- a/tables/summ_stats.docx
+++ b/tables/summ_stats.docx
@@ -14,9 +14,9 @@
       <w:tblPr>
         <w:tblStyle w:val="Table"/>
         <w:tblW w:type="pct" w:w="5000"/>
+        <w:jc w:val="left"/>
+        <w:tblLayout w:type="fixed"/>
         <w:tblLook w:firstRow="1" w:lastRow="0" w:firstColumn="0" w:lastColumn="0" w:noHBand="0" w:noVBand="0" w:val="0020"/>
-        <w:jc w:val="start"/>
-        <w:tblLayout w:type="fixed"/>
         <w:tblCaption w:val="(#tab:unnamed-chunk-16)Descriptive Statistics"/>
       </w:tblPr>
       <w:tblGrid>
@@ -28,7 +28,7 @@
       </w:tblGrid>
       <w:tr>
         <w:trPr>
-          <w:tblHeader w:val="true"/>
+          <w:tblHeader w:val="on"/>
         </w:trPr>
         <w:tc>
           <w:tcPr/>
@@ -97,8 +97,8 @@
             </w:pPr>
             <w:r>
               <w:rPr>
+                <w:b/>
                 <w:bCs/>
-                <w:b/>
               </w:rPr>
               <w:t xml:space="preserve">no_membrs</w:t>
             </w:r>
@@ -267,8 +267,8 @@
             </w:pPr>
             <w:r>
               <w:rPr>
+                <w:b/>
                 <w:bCs/>
-                <w:b/>
               </w:rPr>
               <w:t xml:space="preserve">years_liv</w:t>
             </w:r>
@@ -437,8 +437,8 @@
             </w:pPr>
             <w:r>
               <w:rPr>
+                <w:b/>
                 <w:bCs/>
-                <w:b/>
               </w:rPr>
               <w:t xml:space="preserve">rooms</w:t>
             </w:r>
@@ -607,8 +607,8 @@
             </w:pPr>
             <w:r>
               <w:rPr>
+                <w:b/>
                 <w:bCs/>
-                <w:b/>
               </w:rPr>
               <w:t xml:space="preserve">liv_count</w:t>
             </w:r>
@@ -777,8 +777,8 @@
             </w:pPr>
             <w:r>
               <w:rPr>
+                <w:b/>
                 <w:bCs/>
-                <w:b/>
               </w:rPr>
               <w:t xml:space="preserve">no_meals</w:t>
             </w:r>
@@ -947,8 +947,8 @@
             </w:pPr>
             <w:r>
               <w:rPr>
+                <w:b/>
                 <w:bCs/>
-                <w:b/>
               </w:rPr>
               <w:t xml:space="preserve">educated</w:t>
             </w:r>
@@ -1117,8 +1117,8 @@
             </w:pPr>
             <w:r>
               <w:rPr>
+                <w:b/>
                 <w:bCs/>
-                <w:b/>
               </w:rPr>
               <w:t xml:space="preserve">uses_fertilizer</w:t>
             </w:r>
@@ -1309,7 +1309,7 @@
 <file path=word/numbering.xml><?xml version="1.0" encoding="utf-8"?>
 <w:numbering xmlns:w="http://schemas.openxmlformats.org/wordprocessingml/2006/main">
   <w:abstractNum w:abstractNumId="990">
-    <w:nsid w:val="A990"/>
+    <w:nsid w:val="0000A990"/>
     <w:multiLevelType w:val="multilevel"/>
     <w:lvl w:ilvl="0">
       <w:numFmt w:val="bullet"/>
@@ -1416,10 +1416,10 @@
     <w:name w:val="Body Text"/>
     <w:basedOn w:val="Normal"/>
     <w:link w:val="BodyTextChar"/>
+    <w:qFormat/>
     <w:pPr>
       <w:spacing w:after="180" w:before="180"/>
     </w:pPr>
-    <w:qFormat/>
   </w:style>
   <w:style w:customStyle="1" w:styleId="FirstParagraph" w:type="paragraph">
     <w:name w:val="First Paragraph"/>
@@ -1499,15 +1499,14 @@
     <w:pPr>
       <w:keepNext/>
       <w:keepLines/>
+      <w:spacing w:after="0" w:before="300"/>
       <w:jc w:val="center"/>
-      <w:spacing w:after="0" w:before="300"/>
     </w:pPr>
     <w:rPr>
+      <w:b/>
+      <w:color w:val="345A8A"/>
       <w:sz w:val="20"/>
       <w:szCs w:val="20"/>
-      <w:b/>
-      <w:color w:val="345A8A"/>
-      &gt;
     </w:rPr>
   </w:style>
   <w:style w:customStyle="1" w:styleId="Abstract" w:type="paragraph">
@@ -1613,8 +1612,8 @@
     </w:pPr>
     <w:rPr>
       <w:rFonts w:asciiTheme="majorHAnsi" w:cstheme="majorBidi" w:eastAsiaTheme="majorEastAsia" w:hAnsiTheme="majorHAnsi"/>
+      <w:bCs/>
       <w:i/>
-      <w:bCs/>
       <w:color w:themeColor="accent1" w:val="4F81BD"/>
       <w:sz w:val="24"/>
       <w:szCs w:val="24"/>
@@ -1782,10 +1781,10 @@
         <w:jc w:val="left"/>
       </w:trPr>
       <w:tcPr>
-        <w:vAlign w:val="bottom"/>
         <w:tcBorders>
           <w:bottom w:val="single"/>
         </w:tcBorders>
+        <w:vAlign w:val="bottom"/>
       </w:tcPr>
     </w:tblStylePr>
   </w:style>
@@ -1901,9 +1900,9 @@
     <w:name w:val="KeywordTok"/>
     <w:basedOn w:val="VerbatimChar"/>
     <w:rPr>
+      <w:b/>
       <w:color w:val="204a87"/>
       <w:shd w:val="clear" w:fill="f8f8f8"/>
-      <w:b/>
     </w:rPr>
   </w:style>
   <w:style w:type="character" w:customStyle="1" w:styleId="DataTypeTok">
@@ -1958,9 +1957,9 @@
     <w:name w:val="SpecialCharTok"/>
     <w:basedOn w:val="VerbatimChar"/>
     <w:rPr>
+      <w:b/>
       <w:color w:val="ce5c00"/>
       <w:shd w:val="clear" w:fill="f8f8f8"/>
-      <w:b/>
     </w:rPr>
   </w:style>
   <w:style w:type="character" w:customStyle="1" w:styleId="StringTok">
@@ -1998,39 +1997,39 @@
     <w:name w:val="CommentTok"/>
     <w:basedOn w:val="VerbatimChar"/>
     <w:rPr>
+      <w:i/>
       <w:color w:val="8f5902"/>
       <w:shd w:val="clear" w:fill="f8f8f8"/>
-      <w:i/>
     </w:rPr>
   </w:style>
   <w:style w:type="character" w:customStyle="1" w:styleId="DocumentationTok">
     <w:name w:val="DocumentationTok"/>
     <w:basedOn w:val="VerbatimChar"/>
     <w:rPr>
-      <w:color w:val="8f5902"/>
-      <w:shd w:val="clear" w:fill="f8f8f8"/>
       <w:b/>
       <w:i/>
+      <w:color w:val="8f5902"/>
+      <w:shd w:val="clear" w:fill="f8f8f8"/>
     </w:rPr>
   </w:style>
   <w:style w:type="character" w:customStyle="1" w:styleId="AnnotationTok">
     <w:name w:val="AnnotationTok"/>
     <w:basedOn w:val="VerbatimChar"/>
     <w:rPr>
-      <w:color w:val="8f5902"/>
-      <w:shd w:val="clear" w:fill="f8f8f8"/>
       <w:b/>
       <w:i/>
+      <w:color w:val="8f5902"/>
+      <w:shd w:val="clear" w:fill="f8f8f8"/>
     </w:rPr>
   </w:style>
   <w:style w:type="character" w:customStyle="1" w:styleId="CommentVarTok">
     <w:name w:val="CommentVarTok"/>
     <w:basedOn w:val="VerbatimChar"/>
     <w:rPr>
-      <w:color w:val="8f5902"/>
-      <w:shd w:val="clear" w:fill="f8f8f8"/>
       <w:b/>
       <w:i/>
+      <w:color w:val="8f5902"/>
+      <w:shd w:val="clear" w:fill="f8f8f8"/>
     </w:rPr>
   </w:style>
   <w:style w:type="character" w:customStyle="1" w:styleId="OtherTok">
@@ -2045,9 +2044,9 @@
     <w:name w:val="FunctionTok"/>
     <w:basedOn w:val="VerbatimChar"/>
     <w:rPr>
+      <w:b/>
       <w:color w:val="204a87"/>
       <w:shd w:val="clear" w:fill="f8f8f8"/>
-      <w:b/>
     </w:rPr>
   </w:style>
   <w:style w:type="character" w:customStyle="1" w:styleId="VariableTok">
@@ -2062,18 +2061,18 @@
     <w:name w:val="ControlFlowTok"/>
     <w:basedOn w:val="VerbatimChar"/>
     <w:rPr>
+      <w:b/>
       <w:color w:val="204a87"/>
       <w:shd w:val="clear" w:fill="f8f8f8"/>
-      <w:b/>
     </w:rPr>
   </w:style>
   <w:style w:type="character" w:customStyle="1" w:styleId="OperatorTok">
     <w:name w:val="OperatorTok"/>
     <w:basedOn w:val="VerbatimChar"/>
     <w:rPr>
+      <w:b/>
       <w:color w:val="ce5c00"/>
       <w:shd w:val="clear" w:fill="f8f8f8"/>
-      <w:b/>
     </w:rPr>
   </w:style>
   <w:style w:type="character" w:customStyle="1" w:styleId="BuiltInTok">
@@ -2094,9 +2093,9 @@
     <w:name w:val="PreprocessorTok"/>
     <w:basedOn w:val="VerbatimChar"/>
     <w:rPr>
+      <w:i/>
       <w:color w:val="8f5902"/>
       <w:shd w:val="clear" w:fill="f8f8f8"/>
-      <w:i/>
     </w:rPr>
   </w:style>
   <w:style w:type="character" w:customStyle="1" w:styleId="AttributeTok">
@@ -2118,20 +2117,20 @@
     <w:name w:val="InformationTok"/>
     <w:basedOn w:val="VerbatimChar"/>
     <w:rPr>
-      <w:color w:val="8f5902"/>
-      <w:shd w:val="clear" w:fill="f8f8f8"/>
       <w:b/>
       <w:i/>
+      <w:color w:val="8f5902"/>
+      <w:shd w:val="clear" w:fill="f8f8f8"/>
     </w:rPr>
   </w:style>
   <w:style w:type="character" w:customStyle="1" w:styleId="WarningTok">
     <w:name w:val="WarningTok"/>
     <w:basedOn w:val="VerbatimChar"/>
     <w:rPr>
-      <w:color w:val="8f5902"/>
-      <w:shd w:val="clear" w:fill="f8f8f8"/>
       <w:b/>
       <w:i/>
+      <w:color w:val="8f5902"/>
+      <w:shd w:val="clear" w:fill="f8f8f8"/>
     </w:rPr>
   </w:style>
   <w:style w:type="character" w:customStyle="1" w:styleId="AlertTok">
@@ -2146,9 +2145,9 @@
     <w:name w:val="ErrorTok"/>
     <w:basedOn w:val="VerbatimChar"/>
     <w:rPr>
+      <w:b/>
       <w:color w:val="a40000"/>
       <w:shd w:val="clear" w:fill="f8f8f8"/>
-      <w:b/>
     </w:rPr>
   </w:style>
   <w:style w:type="character" w:customStyle="1" w:styleId="NormalTok">

</xml_diff>